<commit_message>
fix: docx Attach ID = 1 related evidence
</commit_message>
<xml_diff>
--- a/모바일웹서비스 프로젝트_공통평가 01_수행 결과 보고서_정현석.docx
+++ b/모바일웹서비스 프로젝트_공통평가 01_수행 결과 보고서_정현석.docx
@@ -978,6 +978,20 @@
                 <w:szCs w:val="12"/>
               </w:rPr>
             </w:pPr>
+            <w:r>
+              <w:rPr>
+                <w:rFonts w:cs="Times New Roman"/>
+                <w:color w:val="auto"/>
+                <w:kern w:val="2"/>
+                <w:sz w:val="12"/>
+                <w:szCs w:val="12"/>
+              </w:rPr>
+              <w:pict w14:anchorId="65CF0207">
+                <v:shape id="_x0000_i1049" type="#_x0000_t75" style="width:105.5pt;height:124pt">
+                  <v:imagedata r:id="rId8" o:title=""/>
+                </v:shape>
+              </w:pict>
+            </w:r>
           </w:p>
         </w:tc>
       </w:tr>
@@ -1499,8 +1513,8 @@
                 <w:szCs w:val="12"/>
               </w:rPr>
               <w:pict w14:anchorId="3CFA9A60">
-                <v:shape id="_x0000_i1026" type="#_x0000_t75" style="width:104.65pt;height:56.25pt">
-                  <v:imagedata r:id="rId8" o:title="mw3-1"/>
+                <v:shape id="_x0000_i1026" type="#_x0000_t75" style="width:104.5pt;height:56pt">
+                  <v:imagedata r:id="rId9" o:title="mw3-1"/>
                 </v:shape>
               </w:pict>
             </w:r>
@@ -1513,8 +1527,8 @@
                 <w:szCs w:val="12"/>
               </w:rPr>
               <w:pict w14:anchorId="5D8161B5">
-                <v:shape id="_x0000_i1027" type="#_x0000_t75" style="width:105pt;height:56.25pt">
-                  <v:imagedata r:id="rId9" o:title="mw3-21"/>
+                <v:shape id="_x0000_i1027" type="#_x0000_t75" style="width:105pt;height:56pt">
+                  <v:imagedata r:id="rId10" o:title="mw3-21"/>
                 </v:shape>
               </w:pict>
             </w:r>
@@ -1528,7 +1542,7 @@
               </w:rPr>
               <w:pict w14:anchorId="6DDEC3AF">
                 <v:shape id="_x0000_i1028" type="#_x0000_t75" style="width:105pt;height:55.5pt">
-                  <v:imagedata r:id="rId10" o:title="mw3-22"/>
+                  <v:imagedata r:id="rId11" o:title="mw3-22"/>
                 </v:shape>
               </w:pict>
             </w:r>
@@ -1722,8 +1736,8 @@
                 <w:szCs w:val="12"/>
               </w:rPr>
               <w:pict w14:anchorId="1AB4FB00">
-                <v:shape id="_x0000_i1029" type="#_x0000_t75" style="width:105pt;height:37.9pt">
-                  <v:imagedata r:id="rId11" o:title="mw4"/>
+                <v:shape id="_x0000_i1029" type="#_x0000_t75" style="width:105pt;height:38pt">
+                  <v:imagedata r:id="rId12" o:title="mw4"/>
                 </v:shape>
               </w:pict>
             </w:r>
@@ -1754,6 +1768,7 @@
                 <w:sz w:val="12"/>
                 <w:szCs w:val="12"/>
               </w:rPr>
+              <w:lastRenderedPageBreak/>
               <w:t>5</w:t>
             </w:r>
           </w:p>
@@ -1856,7 +1871,7 @@
               </w:rPr>
               <w:t xml:space="preserve">제출 : </w:t>
             </w:r>
-            <w:hyperlink r:id="rId12" w:history="1">
+            <w:hyperlink r:id="rId13" w:history="1">
               <w:r>
                 <w:rPr>
                   <w:rStyle w:val="affff8"/>
@@ -1935,7 +1950,7 @@
               </w:rPr>
               <w:pict w14:anchorId="7C5473DB">
                 <v:shape id="_x0000_i1030" type="#_x0000_t75" style="width:105pt;height:54pt">
-                  <v:imagedata r:id="rId13" o:title="mw5"/>
+                  <v:imagedata r:id="rId14" o:title="mw5"/>
                 </v:shape>
               </w:pict>
             </w:r>
@@ -1966,7 +1981,6 @@
                 <w:sz w:val="12"/>
                 <w:szCs w:val="12"/>
               </w:rPr>
-              <w:lastRenderedPageBreak/>
               <w:t>6</w:t>
             </w:r>
           </w:p>
@@ -2204,7 +2218,7 @@
               </w:rPr>
               <w:pict w14:anchorId="536B57AC">
                 <v:shape id="그림 1" o:spid="_x0000_i1031" type="#_x0000_t75" style="width:105pt;height:49.5pt;visibility:visible;mso-wrap-style:square">
-                  <v:imagedata r:id="rId14" o:title=""/>
+                  <v:imagedata r:id="rId15" o:title=""/>
                 </v:shape>
               </w:pict>
             </w:r>
@@ -2429,7 +2443,7 @@
               </w:rPr>
               <w:pict w14:anchorId="5D8698EF">
                 <v:shape id="_x0000_i1032" type="#_x0000_t75" style="width:105pt;height:57pt;visibility:visible;mso-wrap-style:square">
-                  <v:imagedata r:id="rId15" o:title=""/>
+                  <v:imagedata r:id="rId16" o:title=""/>
                 </v:shape>
               </w:pict>
             </w:r>
@@ -2629,8 +2643,8 @@
                 <w:szCs w:val="12"/>
               </w:rPr>
               <w:pict w14:anchorId="441B6447">
-                <v:shape id="_x0000_i1033" type="#_x0000_t75" style="width:105.75pt;height:205.5pt">
-                  <v:imagedata r:id="rId16" o:title=""/>
+                <v:shape id="_x0000_i1033" type="#_x0000_t75" style="width:106pt;height:205.5pt">
+                  <v:imagedata r:id="rId17" o:title=""/>
                 </v:shape>
               </w:pict>
             </w:r>
@@ -2853,8 +2867,8 @@
                 <w:szCs w:val="12"/>
               </w:rPr>
               <w:pict w14:anchorId="7F551378">
-                <v:shape id="_x0000_i1034" type="#_x0000_t75" style="width:105.75pt;height:195.75pt">
-                  <v:imagedata r:id="rId17" o:title=""/>
+                <v:shape id="_x0000_i1034" type="#_x0000_t75" style="width:106pt;height:196pt">
+                  <v:imagedata r:id="rId18" o:title=""/>
                 </v:shape>
               </w:pict>
             </w:r>
@@ -3101,8 +3115,8 @@
                 <w:szCs w:val="12"/>
               </w:rPr>
               <w:pict w14:anchorId="641D798D">
-                <v:shape id="_x0000_i1035" type="#_x0000_t75" style="width:105.75pt;height:127.9pt">
-                  <v:imagedata r:id="rId18" o:title=""/>
+                <v:shape id="_x0000_i1035" type="#_x0000_t75" style="width:105.5pt;height:127.5pt">
+                  <v:imagedata r:id="rId19" o:title=""/>
                 </v:shape>
               </w:pict>
             </w:r>
@@ -3115,8 +3129,8 @@
                 <w:szCs w:val="12"/>
               </w:rPr>
               <w:pict w14:anchorId="2EC41139">
-                <v:shape id="_x0000_i1036" type="#_x0000_t75" style="width:105.75pt;height:87.4pt">
-                  <v:imagedata r:id="rId19" o:title=""/>
+                <v:shape id="_x0000_i1036" type="#_x0000_t75" style="width:105.5pt;height:87.5pt">
+                  <v:imagedata r:id="rId20" o:title=""/>
                 </v:shape>
               </w:pict>
             </w:r>
@@ -3129,8 +3143,8 @@
                 <w:szCs w:val="12"/>
               </w:rPr>
               <w:pict w14:anchorId="01191893">
-                <v:shape id="_x0000_i1037" type="#_x0000_t75" style="width:105.4pt;height:84.4pt">
-                  <v:imagedata r:id="rId20" o:title=""/>
+                <v:shape id="_x0000_i1037" type="#_x0000_t75" style="width:105.5pt;height:84.5pt">
+                  <v:imagedata r:id="rId21" o:title=""/>
                 </v:shape>
               </w:pict>
             </w:r>
@@ -3143,8 +3157,8 @@
                 <w:szCs w:val="12"/>
               </w:rPr>
               <w:pict w14:anchorId="6D01F440">
-                <v:shape id="_x0000_i1038" type="#_x0000_t75" style="width:105.75pt;height:68.25pt">
-                  <v:imagedata r:id="rId21" o:title=""/>
+                <v:shape id="_x0000_i1038" type="#_x0000_t75" style="width:105.5pt;height:68pt">
+                  <v:imagedata r:id="rId22" o:title=""/>
                 </v:shape>
               </w:pict>
             </w:r>
@@ -3580,8 +3594,8 @@
                 <w:szCs w:val="12"/>
               </w:rPr>
               <w:pict w14:anchorId="7F8A9404">
-                <v:shape id="_x0000_i1039" type="#_x0000_t75" style="width:105pt;height:56.25pt">
-                  <v:imagedata r:id="rId22" o:title=""/>
+                <v:shape id="_x0000_i1039" type="#_x0000_t75" style="width:105pt;height:56pt">
+                  <v:imagedata r:id="rId23" o:title=""/>
                 </v:shape>
               </w:pict>
             </w:r>
@@ -3595,7 +3609,7 @@
               </w:rPr>
               <w:pict w14:anchorId="3F4B2839">
                 <v:shape id="_x0000_i1040" type="#_x0000_t75" style="width:105pt;height:55.5pt">
-                  <v:imagedata r:id="rId23" o:title=""/>
+                  <v:imagedata r:id="rId24" o:title=""/>
                 </v:shape>
               </w:pict>
             </w:r>
@@ -3832,8 +3846,8 @@
                 <w:szCs w:val="12"/>
               </w:rPr>
               <w:pict w14:anchorId="19C0224B">
-                <v:shape id="_x0000_i1041" type="#_x0000_t75" style="width:105pt;height:70.9pt">
-                  <v:imagedata r:id="rId24" o:title=""/>
+                <v:shape id="_x0000_i1041" type="#_x0000_t75" style="width:105pt;height:71pt">
+                  <v:imagedata r:id="rId25" o:title=""/>
                 </v:shape>
               </w:pict>
             </w:r>
@@ -3847,8 +3861,8 @@
               </w:rPr>
               <w:lastRenderedPageBreak/>
               <w:pict w14:anchorId="6FBFAC59">
-                <v:shape id="_x0000_i1042" type="#_x0000_t75" style="width:105pt;height:70.9pt">
-                  <v:imagedata r:id="rId25" o:title=""/>
+                <v:shape id="_x0000_i1042" type="#_x0000_t75" style="width:105pt;height:71pt">
+                  <v:imagedata r:id="rId26" o:title=""/>
                 </v:shape>
               </w:pict>
             </w:r>
@@ -4050,7 +4064,6 @@
             <w:pPr>
               <w:jc w:val="center"/>
               <w:rPr>
-                <w:rFonts w:hint="eastAsia"/>
                 <w:sz w:val="12"/>
                 <w:szCs w:val="12"/>
               </w:rPr>
@@ -4168,8 +4181,8 @@
                 <w:szCs w:val="12"/>
               </w:rPr>
               <w:pict w14:anchorId="4E318F7C">
-                <v:shape id="_x0000_i1043" type="#_x0000_t75" style="width:105.75pt;height:180pt">
-                  <v:imagedata r:id="rId26" o:title=""/>
+                <v:shape id="_x0000_i1043" type="#_x0000_t75" style="width:105.5pt;height:180pt">
+                  <v:imagedata r:id="rId27" o:title=""/>
                 </v:shape>
               </w:pict>
             </w:r>
@@ -4182,8 +4195,8 @@
                 <w:szCs w:val="12"/>
               </w:rPr>
               <w:pict w14:anchorId="0B65B41E">
-                <v:shape id="_x0000_i1044" type="#_x0000_t75" style="width:105.4pt;height:163.15pt">
-                  <v:imagedata r:id="rId27" o:title=""/>
+                <v:shape id="_x0000_i1044" type="#_x0000_t75" style="width:105.5pt;height:163pt">
+                  <v:imagedata r:id="rId28" o:title=""/>
                 </v:shape>
               </w:pict>
             </w:r>
@@ -4228,7 +4241,6 @@
             <w:pPr>
               <w:jc w:val="center"/>
               <w:rPr>
-                <w:rFonts w:hint="eastAsia"/>
                 <w:sz w:val="12"/>
                 <w:szCs w:val="12"/>
               </w:rPr>
@@ -4346,8 +4358,8 @@
                 <w:szCs w:val="12"/>
               </w:rPr>
               <w:pict w14:anchorId="142A8BC9">
-                <v:shape id="_x0000_i1045" type="#_x0000_t75" style="width:105.4pt;height:163.15pt">
-                  <v:imagedata r:id="rId27" o:title=""/>
+                <v:shape id="_x0000_i1045" type="#_x0000_t75" style="width:105.5pt;height:163pt">
+                  <v:imagedata r:id="rId28" o:title=""/>
                 </v:shape>
               </w:pict>
             </w:r>
@@ -4361,8 +4373,8 @@
               </w:rPr>
               <w:lastRenderedPageBreak/>
               <w:pict w14:anchorId="44772AA6">
-                <v:shape id="_x0000_i1046" type="#_x0000_t75" style="width:105.75pt;height:168.4pt">
-                  <v:imagedata r:id="rId28" o:title=""/>
+                <v:shape id="_x0000_i1046" type="#_x0000_t75" style="width:105.5pt;height:168.5pt">
+                  <v:imagedata r:id="rId29" o:title=""/>
                 </v:shape>
               </w:pict>
             </w:r>
@@ -4383,7 +4395,6 @@
             <w:pPr>
               <w:jc w:val="center"/>
               <w:rPr>
-                <w:rFonts w:hint="eastAsia"/>
                 <w:sz w:val="12"/>
                 <w:szCs w:val="12"/>
               </w:rPr>
@@ -4432,7 +4443,6 @@
             <w:pPr>
               <w:jc w:val="center"/>
               <w:rPr>
-                <w:rFonts w:hint="eastAsia"/>
                 <w:sz w:val="12"/>
                 <w:szCs w:val="12"/>
               </w:rPr>
@@ -4456,7 +4466,6 @@
             <w:pPr>
               <w:jc w:val="center"/>
               <w:rPr>
-                <w:rFonts w:hint="eastAsia"/>
                 <w:sz w:val="12"/>
                 <w:szCs w:val="12"/>
               </w:rPr>
@@ -4517,7 +4526,6 @@
                 <w:numId w:val="104"/>
               </w:numPr>
               <w:rPr>
-                <w:rFonts w:hint="eastAsia"/>
                 <w:sz w:val="12"/>
                 <w:szCs w:val="12"/>
               </w:rPr>
@@ -4589,8 +4597,8 @@
                 <w:szCs w:val="12"/>
               </w:rPr>
               <w:pict w14:anchorId="764C905F">
-                <v:shape id="_x0000_i1051" type="#_x0000_t75" style="width:105pt;height:67.5pt">
-                  <v:imagedata r:id="rId29" o:title=""/>
+                <v:shape id="_x0000_i1047" type="#_x0000_t75" style="width:105pt;height:67.5pt">
+                  <v:imagedata r:id="rId30" o:title=""/>
                 </v:shape>
               </w:pict>
             </w:r>
@@ -4603,8 +4611,8 @@
                 <w:szCs w:val="12"/>
               </w:rPr>
               <w:pict w14:anchorId="2B25CBBA">
-                <v:shape id="_x0000_i1052" type="#_x0000_t75" style="width:105pt;height:38.25pt">
-                  <v:imagedata r:id="rId30" o:title=""/>
+                <v:shape id="_x0000_i1048" type="#_x0000_t75" style="width:105pt;height:38.5pt">
+                  <v:imagedata r:id="rId31" o:title=""/>
                 </v:shape>
               </w:pict>
             </w:r>
@@ -4742,9 +4750,9 @@
       </w:pPr>
     </w:p>
     <w:sectPr>
-      <w:headerReference w:type="default" r:id="rId31"/>
-      <w:footerReference w:type="even" r:id="rId32"/>
-      <w:footerReference w:type="default" r:id="rId33"/>
+      <w:headerReference w:type="default" r:id="rId32"/>
+      <w:footerReference w:type="even" r:id="rId33"/>
+      <w:footerReference w:type="default" r:id="rId34"/>
       <w:footnotePr>
         <w:numRestart w:val="eachSect"/>
       </w:footnotePr>
@@ -4990,7 +4998,7 @@
         <v:path o:extrusionok="f" gradientshapeok="t" o:connecttype="rect"/>
         <o:lock v:ext="edit" aspectratio="t"/>
       </v:shapetype>
-      <v:shape id="_x0000_i1030" type="#_x0000_t75" style="width:9pt;height:9pt" o:bullet="t">
+      <v:shape id="_x0000_i1027" type="#_x0000_t75" style="width:9pt;height:9pt" o:bullet="t">
         <v:imagedata r:id="rId1" o:title="BD10267_"/>
       </v:shape>
     </w:pict>

</xml_diff>

<commit_message>
fix: docx ID = 2 Create relevant evidence Github URL
</commit_message>
<xml_diff>
--- a/모바일웹서비스 프로젝트_공통평가 01_수행 결과 보고서_정현석.docx
+++ b/모바일웹서비스 프로젝트_공통평가 01_수행 결과 보고서_정현석.docx
@@ -987,7 +987,7 @@
                 <w:szCs w:val="12"/>
               </w:rPr>
               <w:pict w14:anchorId="65CF0207">
-                <v:shape id="_x0000_i1049" type="#_x0000_t75" style="width:105.5pt;height:124pt">
+                <v:shape id="_x0000_i1026" type="#_x0000_t75" style="width:105.5pt;height:124pt">
                   <v:imagedata r:id="rId8" o:title=""/>
                 </v:shape>
               </w:pict>
@@ -1235,6 +1235,28 @@
                 <w:szCs w:val="12"/>
               </w:rPr>
             </w:pPr>
+            <w:hyperlink r:id="rId9" w:history="1">
+              <w:r>
+                <w:rPr>
+                  <w:rStyle w:val="affff8"/>
+                  <w:rFonts w:cs="Times New Roman"/>
+                  <w:kern w:val="2"/>
+                  <w:sz w:val="12"/>
+                  <w:szCs w:val="12"/>
+                </w:rPr>
+                <w:t>https://github.com/Junghs21/Mobile-Web_evaluation01</w:t>
+              </w:r>
+            </w:hyperlink>
+            <w:r>
+              <w:rPr>
+                <w:rFonts w:cs="Times New Roman" w:hint="eastAsia"/>
+                <w:color w:val="auto"/>
+                <w:kern w:val="2"/>
+                <w:sz w:val="12"/>
+                <w:szCs w:val="12"/>
+              </w:rPr>
+              <w:t xml:space="preserve"> </w:t>
+            </w:r>
           </w:p>
         </w:tc>
       </w:tr>
@@ -1513,8 +1535,8 @@
                 <w:szCs w:val="12"/>
               </w:rPr>
               <w:pict w14:anchorId="3CFA9A60">
-                <v:shape id="_x0000_i1026" type="#_x0000_t75" style="width:104.5pt;height:56pt">
-                  <v:imagedata r:id="rId9" o:title="mw3-1"/>
+                <v:shape id="_x0000_i1027" type="#_x0000_t75" style="width:104.5pt;height:56pt">
+                  <v:imagedata r:id="rId10" o:title="mw3-1"/>
                 </v:shape>
               </w:pict>
             </w:r>
@@ -1527,8 +1549,8 @@
                 <w:szCs w:val="12"/>
               </w:rPr>
               <w:pict w14:anchorId="5D8161B5">
-                <v:shape id="_x0000_i1027" type="#_x0000_t75" style="width:105pt;height:56pt">
-                  <v:imagedata r:id="rId10" o:title="mw3-21"/>
+                <v:shape id="_x0000_i1028" type="#_x0000_t75" style="width:105pt;height:56pt">
+                  <v:imagedata r:id="rId11" o:title="mw3-21"/>
                 </v:shape>
               </w:pict>
             </w:r>
@@ -1541,8 +1563,8 @@
                 <w:szCs w:val="12"/>
               </w:rPr>
               <w:pict w14:anchorId="6DDEC3AF">
-                <v:shape id="_x0000_i1028" type="#_x0000_t75" style="width:105pt;height:55.5pt">
-                  <v:imagedata r:id="rId11" o:title="mw3-22"/>
+                <v:shape id="_x0000_i1029" type="#_x0000_t75" style="width:105pt;height:55.5pt">
+                  <v:imagedata r:id="rId12" o:title="mw3-22"/>
                 </v:shape>
               </w:pict>
             </w:r>
@@ -1736,8 +1758,8 @@
                 <w:szCs w:val="12"/>
               </w:rPr>
               <w:pict w14:anchorId="1AB4FB00">
-                <v:shape id="_x0000_i1029" type="#_x0000_t75" style="width:105pt;height:38pt">
-                  <v:imagedata r:id="rId12" o:title="mw4"/>
+                <v:shape id="_x0000_i1030" type="#_x0000_t75" style="width:105pt;height:38pt">
+                  <v:imagedata r:id="rId13" o:title="mw4"/>
                 </v:shape>
               </w:pict>
             </w:r>
@@ -1871,7 +1893,7 @@
               </w:rPr>
               <w:t xml:space="preserve">제출 : </w:t>
             </w:r>
-            <w:hyperlink r:id="rId13" w:history="1">
+            <w:hyperlink r:id="rId14" w:history="1">
               <w:r>
                 <w:rPr>
                   <w:rStyle w:val="affff8"/>
@@ -1949,8 +1971,8 @@
                 <w:szCs w:val="12"/>
               </w:rPr>
               <w:pict w14:anchorId="7C5473DB">
-                <v:shape id="_x0000_i1030" type="#_x0000_t75" style="width:105pt;height:54pt">
-                  <v:imagedata r:id="rId14" o:title="mw5"/>
+                <v:shape id="_x0000_i1031" type="#_x0000_t75" style="width:105pt;height:54pt">
+                  <v:imagedata r:id="rId15" o:title="mw5"/>
                 </v:shape>
               </w:pict>
             </w:r>
@@ -2217,8 +2239,8 @@
                 <w:szCs w:val="12"/>
               </w:rPr>
               <w:pict w14:anchorId="536B57AC">
-                <v:shape id="그림 1" o:spid="_x0000_i1031" type="#_x0000_t75" style="width:105pt;height:49.5pt;visibility:visible;mso-wrap-style:square">
-                  <v:imagedata r:id="rId15" o:title=""/>
+                <v:shape id="그림 1" o:spid="_x0000_i1032" type="#_x0000_t75" style="width:105pt;height:49.5pt;visibility:visible;mso-wrap-style:square">
+                  <v:imagedata r:id="rId16" o:title=""/>
                 </v:shape>
               </w:pict>
             </w:r>
@@ -2442,8 +2464,8 @@
                 <w:szCs w:val="12"/>
               </w:rPr>
               <w:pict w14:anchorId="5D8698EF">
-                <v:shape id="_x0000_i1032" type="#_x0000_t75" style="width:105pt;height:57pt;visibility:visible;mso-wrap-style:square">
-                  <v:imagedata r:id="rId16" o:title=""/>
+                <v:shape id="_x0000_i1033" type="#_x0000_t75" style="width:105pt;height:57pt;visibility:visible;mso-wrap-style:square">
+                  <v:imagedata r:id="rId17" o:title=""/>
                 </v:shape>
               </w:pict>
             </w:r>
@@ -2643,8 +2665,8 @@
                 <w:szCs w:val="12"/>
               </w:rPr>
               <w:pict w14:anchorId="441B6447">
-                <v:shape id="_x0000_i1033" type="#_x0000_t75" style="width:106pt;height:205.5pt">
-                  <v:imagedata r:id="rId17" o:title=""/>
+                <v:shape id="_x0000_i1034" type="#_x0000_t75" style="width:106pt;height:205.5pt">
+                  <v:imagedata r:id="rId18" o:title=""/>
                 </v:shape>
               </w:pict>
             </w:r>
@@ -2867,8 +2889,8 @@
                 <w:szCs w:val="12"/>
               </w:rPr>
               <w:pict w14:anchorId="7F551378">
-                <v:shape id="_x0000_i1034" type="#_x0000_t75" style="width:106pt;height:196pt">
-                  <v:imagedata r:id="rId18" o:title=""/>
+                <v:shape id="_x0000_i1035" type="#_x0000_t75" style="width:106pt;height:196pt">
+                  <v:imagedata r:id="rId19" o:title=""/>
                 </v:shape>
               </w:pict>
             </w:r>
@@ -3115,8 +3137,8 @@
                 <w:szCs w:val="12"/>
               </w:rPr>
               <w:pict w14:anchorId="641D798D">
-                <v:shape id="_x0000_i1035" type="#_x0000_t75" style="width:105.5pt;height:127.5pt">
-                  <v:imagedata r:id="rId19" o:title=""/>
+                <v:shape id="_x0000_i1036" type="#_x0000_t75" style="width:105.5pt;height:127.5pt">
+                  <v:imagedata r:id="rId20" o:title=""/>
                 </v:shape>
               </w:pict>
             </w:r>
@@ -3129,8 +3151,8 @@
                 <w:szCs w:val="12"/>
               </w:rPr>
               <w:pict w14:anchorId="2EC41139">
-                <v:shape id="_x0000_i1036" type="#_x0000_t75" style="width:105.5pt;height:87.5pt">
-                  <v:imagedata r:id="rId20" o:title=""/>
+                <v:shape id="_x0000_i1037" type="#_x0000_t75" style="width:105.5pt;height:87.5pt">
+                  <v:imagedata r:id="rId21" o:title=""/>
                 </v:shape>
               </w:pict>
             </w:r>
@@ -3143,8 +3165,8 @@
                 <w:szCs w:val="12"/>
               </w:rPr>
               <w:pict w14:anchorId="01191893">
-                <v:shape id="_x0000_i1037" type="#_x0000_t75" style="width:105.5pt;height:84.5pt">
-                  <v:imagedata r:id="rId21" o:title=""/>
+                <v:shape id="_x0000_i1038" type="#_x0000_t75" style="width:105.5pt;height:84.5pt">
+                  <v:imagedata r:id="rId22" o:title=""/>
                 </v:shape>
               </w:pict>
             </w:r>
@@ -3157,8 +3179,8 @@
                 <w:szCs w:val="12"/>
               </w:rPr>
               <w:pict w14:anchorId="6D01F440">
-                <v:shape id="_x0000_i1038" type="#_x0000_t75" style="width:105.5pt;height:68pt">
-                  <v:imagedata r:id="rId22" o:title=""/>
+                <v:shape id="_x0000_i1039" type="#_x0000_t75" style="width:105.5pt;height:68pt">
+                  <v:imagedata r:id="rId23" o:title=""/>
                 </v:shape>
               </w:pict>
             </w:r>
@@ -3594,8 +3616,8 @@
                 <w:szCs w:val="12"/>
               </w:rPr>
               <w:pict w14:anchorId="7F8A9404">
-                <v:shape id="_x0000_i1039" type="#_x0000_t75" style="width:105pt;height:56pt">
-                  <v:imagedata r:id="rId23" o:title=""/>
+                <v:shape id="_x0000_i1040" type="#_x0000_t75" style="width:105pt;height:56pt">
+                  <v:imagedata r:id="rId24" o:title=""/>
                 </v:shape>
               </w:pict>
             </w:r>
@@ -3608,8 +3630,8 @@
                 <w:szCs w:val="12"/>
               </w:rPr>
               <w:pict w14:anchorId="3F4B2839">
-                <v:shape id="_x0000_i1040" type="#_x0000_t75" style="width:105pt;height:55.5pt">
-                  <v:imagedata r:id="rId24" o:title=""/>
+                <v:shape id="_x0000_i1041" type="#_x0000_t75" style="width:105pt;height:55.5pt">
+                  <v:imagedata r:id="rId25" o:title=""/>
                 </v:shape>
               </w:pict>
             </w:r>
@@ -3846,8 +3868,8 @@
                 <w:szCs w:val="12"/>
               </w:rPr>
               <w:pict w14:anchorId="19C0224B">
-                <v:shape id="_x0000_i1041" type="#_x0000_t75" style="width:105pt;height:71pt">
-                  <v:imagedata r:id="rId25" o:title=""/>
+                <v:shape id="_x0000_i1042" type="#_x0000_t75" style="width:105pt;height:71pt">
+                  <v:imagedata r:id="rId26" o:title=""/>
                 </v:shape>
               </w:pict>
             </w:r>
@@ -3861,8 +3883,8 @@
               </w:rPr>
               <w:lastRenderedPageBreak/>
               <w:pict w14:anchorId="6FBFAC59">
-                <v:shape id="_x0000_i1042" type="#_x0000_t75" style="width:105pt;height:71pt">
-                  <v:imagedata r:id="rId26" o:title=""/>
+                <v:shape id="_x0000_i1043" type="#_x0000_t75" style="width:105pt;height:71pt">
+                  <v:imagedata r:id="rId27" o:title=""/>
                 </v:shape>
               </w:pict>
             </w:r>
@@ -4181,8 +4203,8 @@
                 <w:szCs w:val="12"/>
               </w:rPr>
               <w:pict w14:anchorId="4E318F7C">
-                <v:shape id="_x0000_i1043" type="#_x0000_t75" style="width:105.5pt;height:180pt">
-                  <v:imagedata r:id="rId27" o:title=""/>
+                <v:shape id="_x0000_i1044" type="#_x0000_t75" style="width:105.5pt;height:180pt">
+                  <v:imagedata r:id="rId28" o:title=""/>
                 </v:shape>
               </w:pict>
             </w:r>
@@ -4195,8 +4217,8 @@
                 <w:szCs w:val="12"/>
               </w:rPr>
               <w:pict w14:anchorId="0B65B41E">
-                <v:shape id="_x0000_i1044" type="#_x0000_t75" style="width:105.5pt;height:163pt">
-                  <v:imagedata r:id="rId28" o:title=""/>
+                <v:shape id="_x0000_i1045" type="#_x0000_t75" style="width:105.5pt;height:163pt">
+                  <v:imagedata r:id="rId29" o:title=""/>
                 </v:shape>
               </w:pict>
             </w:r>
@@ -4358,8 +4380,8 @@
                 <w:szCs w:val="12"/>
               </w:rPr>
               <w:pict w14:anchorId="142A8BC9">
-                <v:shape id="_x0000_i1045" type="#_x0000_t75" style="width:105.5pt;height:163pt">
-                  <v:imagedata r:id="rId28" o:title=""/>
+                <v:shape id="_x0000_i1046" type="#_x0000_t75" style="width:105.5pt;height:163pt">
+                  <v:imagedata r:id="rId29" o:title=""/>
                 </v:shape>
               </w:pict>
             </w:r>
@@ -4373,8 +4395,8 @@
               </w:rPr>
               <w:lastRenderedPageBreak/>
               <w:pict w14:anchorId="44772AA6">
-                <v:shape id="_x0000_i1046" type="#_x0000_t75" style="width:105.5pt;height:168.5pt">
-                  <v:imagedata r:id="rId29" o:title=""/>
+                <v:shape id="_x0000_i1047" type="#_x0000_t75" style="width:105.5pt;height:168.5pt">
+                  <v:imagedata r:id="rId30" o:title=""/>
                 </v:shape>
               </w:pict>
             </w:r>
@@ -4597,8 +4619,8 @@
                 <w:szCs w:val="12"/>
               </w:rPr>
               <w:pict w14:anchorId="764C905F">
-                <v:shape id="_x0000_i1047" type="#_x0000_t75" style="width:105pt;height:67.5pt">
-                  <v:imagedata r:id="rId30" o:title=""/>
+                <v:shape id="_x0000_i1048" type="#_x0000_t75" style="width:105pt;height:67.5pt">
+                  <v:imagedata r:id="rId31" o:title=""/>
                 </v:shape>
               </w:pict>
             </w:r>
@@ -4611,8 +4633,8 @@
                 <w:szCs w:val="12"/>
               </w:rPr>
               <w:pict w14:anchorId="2B25CBBA">
-                <v:shape id="_x0000_i1048" type="#_x0000_t75" style="width:105pt;height:38.5pt">
-                  <v:imagedata r:id="rId31" o:title=""/>
+                <v:shape id="_x0000_i1049" type="#_x0000_t75" style="width:105pt;height:38.5pt">
+                  <v:imagedata r:id="rId32" o:title=""/>
                 </v:shape>
               </w:pict>
             </w:r>
@@ -4750,9 +4772,9 @@
       </w:pPr>
     </w:p>
     <w:sectPr>
-      <w:headerReference w:type="default" r:id="rId32"/>
-      <w:footerReference w:type="even" r:id="rId33"/>
-      <w:footerReference w:type="default" r:id="rId34"/>
+      <w:headerReference w:type="default" r:id="rId33"/>
+      <w:footerReference w:type="even" r:id="rId34"/>
+      <w:footerReference w:type="default" r:id="rId35"/>
       <w:footnotePr>
         <w:numRestart w:val="eachSect"/>
       </w:footnotePr>

</xml_diff>

<commit_message>
Mobile/Web service project common evaluation01 완료
</commit_message>
<xml_diff>
--- a/모바일웹서비스 프로젝트_공통평가 01_수행 결과 보고서_정현석.docx
+++ b/모바일웹서비스 프로젝트_공통평가 01_수행 결과 보고서_정현석.docx
@@ -943,6 +943,14 @@
                 <w:szCs w:val="12"/>
               </w:rPr>
             </w:pPr>
+            <w:r>
+              <w:rPr>
+                <w:rFonts w:hint="eastAsia"/>
+                <w:sz w:val="12"/>
+                <w:szCs w:val="12"/>
+              </w:rPr>
+              <w:t>완료</w:t>
+            </w:r>
           </w:p>
         </w:tc>
         <w:tc>
@@ -1200,6 +1208,14 @@
                 <w:szCs w:val="12"/>
               </w:rPr>
             </w:pPr>
+            <w:r>
+              <w:rPr>
+                <w:rFonts w:hint="eastAsia"/>
+                <w:sz w:val="12"/>
+                <w:szCs w:val="12"/>
+              </w:rPr>
+              <w:t>완료</w:t>
+            </w:r>
           </w:p>
         </w:tc>
         <w:tc>
@@ -1492,6 +1508,14 @@
                 <w:szCs w:val="12"/>
               </w:rPr>
             </w:pPr>
+            <w:r>
+              <w:rPr>
+                <w:rFonts w:hint="eastAsia"/>
+                <w:sz w:val="12"/>
+                <w:szCs w:val="12"/>
+              </w:rPr>
+              <w:t>완료</w:t>
+            </w:r>
           </w:p>
         </w:tc>
         <w:tc>
@@ -1715,6 +1739,14 @@
                 <w:szCs w:val="12"/>
               </w:rPr>
             </w:pPr>
+            <w:r>
+              <w:rPr>
+                <w:rFonts w:hint="eastAsia"/>
+                <w:sz w:val="12"/>
+                <w:szCs w:val="12"/>
+              </w:rPr>
+              <w:t>완료</w:t>
+            </w:r>
           </w:p>
         </w:tc>
         <w:tc>
@@ -1928,6 +1960,14 @@
                 <w:szCs w:val="12"/>
               </w:rPr>
             </w:pPr>
+            <w:r>
+              <w:rPr>
+                <w:rFonts w:hint="eastAsia"/>
+                <w:sz w:val="12"/>
+                <w:szCs w:val="12"/>
+              </w:rPr>
+              <w:t>완료</w:t>
+            </w:r>
           </w:p>
         </w:tc>
         <w:tc>
@@ -2195,6 +2235,14 @@
                 <w:szCs w:val="12"/>
               </w:rPr>
             </w:pPr>
+            <w:r>
+              <w:rPr>
+                <w:rFonts w:hint="eastAsia"/>
+                <w:sz w:val="12"/>
+                <w:szCs w:val="12"/>
+              </w:rPr>
+              <w:t>완료</w:t>
+            </w:r>
           </w:p>
         </w:tc>
         <w:tc>
@@ -2420,6 +2468,14 @@
                 <w:szCs w:val="12"/>
               </w:rPr>
             </w:pPr>
+            <w:r>
+              <w:rPr>
+                <w:rFonts w:hint="eastAsia"/>
+                <w:sz w:val="12"/>
+                <w:szCs w:val="12"/>
+              </w:rPr>
+              <w:t>완료</w:t>
+            </w:r>
           </w:p>
         </w:tc>
         <w:tc>
@@ -2622,6 +2678,14 @@
                 <w:szCs w:val="12"/>
               </w:rPr>
             </w:pPr>
+            <w:r>
+              <w:rPr>
+                <w:rFonts w:hint="eastAsia"/>
+                <w:sz w:val="12"/>
+                <w:szCs w:val="12"/>
+              </w:rPr>
+              <w:t>완료</w:t>
+            </w:r>
           </w:p>
         </w:tc>
         <w:tc>
@@ -2846,6 +2910,14 @@
                 <w:szCs w:val="12"/>
               </w:rPr>
             </w:pPr>
+            <w:r>
+              <w:rPr>
+                <w:rFonts w:hint="eastAsia"/>
+                <w:sz w:val="12"/>
+                <w:szCs w:val="12"/>
+              </w:rPr>
+              <w:t>완료</w:t>
+            </w:r>
           </w:p>
         </w:tc>
         <w:tc>
@@ -3094,6 +3166,14 @@
                 <w:szCs w:val="12"/>
               </w:rPr>
             </w:pPr>
+            <w:r>
+              <w:rPr>
+                <w:rFonts w:hint="eastAsia"/>
+                <w:sz w:val="12"/>
+                <w:szCs w:val="12"/>
+              </w:rPr>
+              <w:t>완료</w:t>
+            </w:r>
           </w:p>
         </w:tc>
         <w:tc>
@@ -3573,6 +3653,14 @@
                 <w:szCs w:val="12"/>
               </w:rPr>
             </w:pPr>
+            <w:r>
+              <w:rPr>
+                <w:rFonts w:hint="eastAsia"/>
+                <w:sz w:val="12"/>
+                <w:szCs w:val="12"/>
+              </w:rPr>
+              <w:t>완료</w:t>
+            </w:r>
           </w:p>
         </w:tc>
         <w:tc>
@@ -3825,6 +3913,14 @@
                 <w:szCs w:val="12"/>
               </w:rPr>
             </w:pPr>
+            <w:r>
+              <w:rPr>
+                <w:rFonts w:hint="eastAsia"/>
+                <w:sz w:val="12"/>
+                <w:szCs w:val="12"/>
+              </w:rPr>
+              <w:t>완료</w:t>
+            </w:r>
           </w:p>
         </w:tc>
         <w:tc>
@@ -4011,6 +4107,14 @@
                 <w:szCs w:val="12"/>
               </w:rPr>
             </w:pPr>
+            <w:r>
+              <w:rPr>
+                <w:rFonts w:hint="eastAsia"/>
+                <w:sz w:val="12"/>
+                <w:szCs w:val="12"/>
+              </w:rPr>
+              <w:t>3개</w:t>
+            </w:r>
           </w:p>
         </w:tc>
         <w:tc>
@@ -4160,6 +4264,14 @@
                 <w:szCs w:val="12"/>
               </w:rPr>
             </w:pPr>
+            <w:r>
+              <w:rPr>
+                <w:rFonts w:hint="eastAsia"/>
+                <w:sz w:val="12"/>
+                <w:szCs w:val="12"/>
+              </w:rPr>
+              <w:t>완료</w:t>
+            </w:r>
           </w:p>
         </w:tc>
         <w:tc>
@@ -4337,6 +4449,14 @@
                 <w:szCs w:val="12"/>
               </w:rPr>
             </w:pPr>
+            <w:r>
+              <w:rPr>
+                <w:rFonts w:hint="eastAsia"/>
+                <w:sz w:val="12"/>
+                <w:szCs w:val="12"/>
+              </w:rPr>
+              <w:t>완료</w:t>
+            </w:r>
           </w:p>
         </w:tc>
         <w:tc>
@@ -4576,6 +4696,14 @@
                 <w:szCs w:val="12"/>
               </w:rPr>
             </w:pPr>
+            <w:r>
+              <w:rPr>
+                <w:rFonts w:hint="eastAsia"/>
+                <w:sz w:val="12"/>
+                <w:szCs w:val="12"/>
+              </w:rPr>
+              <w:t>완료</w:t>
+            </w:r>
           </w:p>
         </w:tc>
         <w:tc>
@@ -5020,7 +5148,7 @@
         <v:path o:extrusionok="f" gradientshapeok="t" o:connecttype="rect"/>
         <o:lock v:ext="edit" aspectratio="t"/>
       </v:shapetype>
-      <v:shape id="_x0000_i1027" type="#_x0000_t75" style="width:9pt;height:9pt" o:bullet="t">
+      <v:shape id="_x0000_i1042" type="#_x0000_t75" style="width:9pt;height:9pt" o:bullet="t">
         <v:imagedata r:id="rId1" o:title="BD10267_"/>
       </v:shape>
     </w:pict>

</xml_diff>